<commit_message>
Add Test into Agenda e week2
</commit_message>
<xml_diff>
--- a/Agenda/Meeting Agenda (week2).docx
+++ b/Agenda/Meeting Agenda (week2).docx
@@ -12,23 +12,7 @@
           <w:sz w:val="26"/>
           <w:szCs w:val="26"/>
         </w:rPr>
-        <w:t xml:space="preserve">The </w:t>
-      </w:r>
-      <w:r>
-        <w:rPr>
-          <w:rFonts w:ascii="TimesNewRomanPSMT" w:hAnsi="TimesNewRomanPSMT"/>
-          <w:sz w:val="26"/>
-          <w:szCs w:val="26"/>
-        </w:rPr>
-        <w:t>second</w:t>
-      </w:r>
-      <w:r>
-        <w:rPr>
-          <w:rFonts w:ascii="TimesNewRomanPSMT" w:hAnsi="TimesNewRomanPSMT"/>
-          <w:sz w:val="26"/>
-          <w:szCs w:val="26"/>
-        </w:rPr>
-        <w:t xml:space="preserve"> MCI group Project client meeting will be held in room </w:t>
+        <w:t xml:space="preserve">The second MCI group Project client meeting will be held in room </w:t>
       </w:r>
       <w:r>
         <w:rPr>
@@ -45,55 +29,7 @@
           <w:sz w:val="26"/>
           <w:szCs w:val="26"/>
         </w:rPr>
-        <w:t xml:space="preserve"> </w:t>
-      </w:r>
-      <w:r>
-        <w:rPr>
-          <w:rFonts w:ascii="TimesNewRomanPSMT" w:hAnsi="TimesNewRomanPSMT"/>
-          <w:sz w:val="26"/>
-          <w:szCs w:val="26"/>
-        </w:rPr>
-        <w:t>at 3</w:t>
-      </w:r>
-      <w:r>
-        <w:rPr>
-          <w:rFonts w:ascii="TimesNewRomanPSMT" w:hAnsi="TimesNewRomanPSMT"/>
-          <w:sz w:val="26"/>
-          <w:szCs w:val="26"/>
-        </w:rPr>
-        <w:t>:00</w:t>
-      </w:r>
-      <w:r>
-        <w:rPr>
-          <w:rFonts w:ascii="TimesNewRomanPSMT" w:hAnsi="TimesNewRomanPSMT"/>
-          <w:sz w:val="26"/>
-          <w:szCs w:val="26"/>
-        </w:rPr>
-        <w:t xml:space="preserve"> pm on </w:t>
-      </w:r>
-      <w:r>
-        <w:rPr>
-          <w:rFonts w:ascii="TimesNewRomanPSMT" w:hAnsi="TimesNewRomanPSMT"/>
-          <w:sz w:val="26"/>
-          <w:szCs w:val="26"/>
-        </w:rPr>
-        <w:t>Friday</w:t>
-      </w:r>
-      <w:r>
-        <w:rPr>
-          <w:rFonts w:ascii="TimesNewRomanPSMT" w:hAnsi="TimesNewRomanPSMT"/>
-          <w:sz w:val="26"/>
-          <w:szCs w:val="26"/>
-        </w:rPr>
-        <w:t xml:space="preserve"> 1</w:t>
-      </w:r>
-      <w:r>
-        <w:rPr>
-          <w:rFonts w:ascii="TimesNewRomanPSMT" w:hAnsi="TimesNewRomanPSMT"/>
-          <w:sz w:val="26"/>
-          <w:szCs w:val="26"/>
-        </w:rPr>
-        <w:t>2</w:t>
+        <w:t xml:space="preserve"> at 3:00 pm on Friday 12</w:t>
       </w:r>
       <w:r>
         <w:rPr>
@@ -110,31 +46,7 @@
           <w:sz w:val="26"/>
           <w:szCs w:val="26"/>
         </w:rPr>
-        <w:t xml:space="preserve"> March</w:t>
-      </w:r>
-      <w:r>
-        <w:rPr>
-          <w:rFonts w:ascii="TimesNewRomanPSMT" w:hAnsi="TimesNewRomanPSMT"/>
-          <w:sz w:val="26"/>
-          <w:szCs w:val="26"/>
-        </w:rPr>
-        <w:t xml:space="preserve"> 20</w:t>
-      </w:r>
-      <w:r>
-        <w:rPr>
-          <w:rFonts w:ascii="TimesNewRomanPSMT" w:hAnsi="TimesNewRomanPSMT"/>
-          <w:sz w:val="26"/>
-          <w:szCs w:val="26"/>
-        </w:rPr>
-        <w:t>21</w:t>
-      </w:r>
-      <w:r>
-        <w:rPr>
-          <w:rFonts w:ascii="TimesNewRomanPSMT" w:hAnsi="TimesNewRomanPSMT"/>
-          <w:sz w:val="26"/>
-          <w:szCs w:val="26"/>
-        </w:rPr>
-        <w:t xml:space="preserve"> </w:t>
+        <w:t xml:space="preserve"> March 2021 </w:t>
       </w:r>
     </w:p>
     <w:p>
@@ -206,15 +118,7 @@
           <w:sz w:val="26"/>
           <w:szCs w:val="26"/>
         </w:rPr>
-        <w:t xml:space="preserve"> Eric Ma</w:t>
-      </w:r>
-      <w:r>
-        <w:rPr>
-          <w:rFonts w:ascii="TimesNewRomanPSMT" w:hAnsi="TimesNewRomanPSMT"/>
-          <w:sz w:val="26"/>
-          <w:szCs w:val="26"/>
-        </w:rPr>
-        <w:t xml:space="preserve"> </w:t>
+        <w:t xml:space="preserve"> Eric Ma </w:t>
       </w:r>
     </w:p>
     <w:p>
@@ -336,6 +240,14 @@
         </w:rPr>
         <w:t>XXX</w:t>
       </w:r>
+      <w:r>
+        <w:rPr>
+          <w:rFonts w:ascii="TimesNewRomanPSMT" w:hAnsi="TimesNewRomanPSMT"/>
+          <w:sz w:val="26"/>
+          <w:szCs w:val="26"/>
+        </w:rPr>
+        <w:t>Test</w:t>
+      </w:r>
     </w:p>
     <w:p>
       <w:pPr>
@@ -399,15 +311,7 @@
           <w:sz w:val="26"/>
           <w:szCs w:val="26"/>
         </w:rPr>
-        <w:t xml:space="preserve">Next meeting will be held on </w:t>
-      </w:r>
-      <w:r>
-        <w:rPr>
-          <w:rFonts w:ascii="TimesNewRomanPSMT" w:hAnsi="TimesNewRomanPSMT"/>
-          <w:sz w:val="26"/>
-          <w:szCs w:val="26"/>
-        </w:rPr>
-        <w:t>19</w:t>
+        <w:t>Next meeting will be held on 19</w:t>
       </w:r>
       <w:proofErr w:type="spellStart"/>
       <w:r>
@@ -435,23 +339,7 @@
           <w:sz w:val="26"/>
           <w:szCs w:val="26"/>
         </w:rPr>
-        <w:t>March</w:t>
-      </w:r>
-      <w:r>
-        <w:rPr>
-          <w:rFonts w:ascii="TimesNewRomanPSMT" w:hAnsi="TimesNewRomanPSMT"/>
-          <w:sz w:val="26"/>
-          <w:szCs w:val="26"/>
-        </w:rPr>
-        <w:t xml:space="preserve"> 20</w:t>
-      </w:r>
-      <w:r>
-        <w:rPr>
-          <w:rFonts w:ascii="TimesNewRomanPSMT" w:hAnsi="TimesNewRomanPSMT"/>
-          <w:sz w:val="26"/>
-          <w:szCs w:val="26"/>
-        </w:rPr>
-        <w:t>21</w:t>
+        <w:t>March 2021</w:t>
       </w:r>
     </w:p>
     <w:p/>

</xml_diff>